<commit_message>
second commit implement react router navlink,outlet and toggle sidebar
</commit_message>
<xml_diff>
--- a/Admin-LTE.docx
+++ b/Admin-LTE.docx
@@ -301,7 +301,29 @@
           <w:szCs w:val="24"/>
           <w:lang w:eastAsia="en-IN"/>
         </w:rPr>
-        <w:t xml:space="preserve">, main page ka structure define </w:t>
+        <w:t xml:space="preserve">, main page ka structure </w:t>
+      </w:r>
+      <w:proofErr w:type="gramStart"/>
+      <w:r>
+        <w:rPr>
+          <w:rFonts w:ascii="Segoe UI" w:eastAsia="Times New Roman" w:hAnsi="Segoe UI" w:cs="Segoe UI"/>
+          <w:color w:val="0D0D0D"/>
+          <w:sz w:val="24"/>
+          <w:szCs w:val="24"/>
+          <w:lang w:eastAsia="en-IN"/>
+        </w:rPr>
+        <w:t>define</w:t>
+      </w:r>
+      <w:proofErr w:type="gramEnd"/>
+      <w:r>
+        <w:rPr>
+          <w:rFonts w:ascii="Segoe UI" w:eastAsia="Times New Roman" w:hAnsi="Segoe UI" w:cs="Segoe UI"/>
+          <w:color w:val="0D0D0D"/>
+          <w:sz w:val="24"/>
+          <w:szCs w:val="24"/>
+          <w:lang w:eastAsia="en-IN"/>
+        </w:rPr>
+        <w:t xml:space="preserve"> </w:t>
       </w:r>
       <w:proofErr w:type="spellStart"/>
       <w:r>
@@ -1545,6 +1567,78 @@
       <w:proofErr w:type="spellStart"/>
       <w:r>
         <w:t>MenuSide.jsx</w:t>
+      </w:r>
+      <w:proofErr w:type="spellEnd"/>
+    </w:p>
+    <w:p/>
+    <w:p>
+      <w:r>
+        <w:t xml:space="preserve">Second commit </w:t>
+      </w:r>
+    </w:p>
+    <w:p>
+      <w:r>
+        <w:t>pages</w:t>
+      </w:r>
+    </w:p>
+    <w:p>
+      <w:r>
+        <w:t>│   dashboard</w:t>
+      </w:r>
+    </w:p>
+    <w:p>
+      <w:r>
+        <w:lastRenderedPageBreak/>
+        <w:t xml:space="preserve">│   │   </w:t>
+      </w:r>
+      <w:proofErr w:type="spellStart"/>
+      <w:r>
+        <w:t>dashboard.jsx</w:t>
+      </w:r>
+      <w:proofErr w:type="spellEnd"/>
+    </w:p>
+    <w:p>
+      <w:r>
+        <w:t>│   users</w:t>
+      </w:r>
+    </w:p>
+    <w:p>
+      <w:r>
+        <w:t xml:space="preserve">│   │   </w:t>
+      </w:r>
+      <w:proofErr w:type="spellStart"/>
+      <w:r>
+        <w:t>userList.jsx</w:t>
+      </w:r>
+      <w:proofErr w:type="spellEnd"/>
+    </w:p>
+    <w:p>
+      <w:r>
+        <w:t>│   permissions</w:t>
+      </w:r>
+    </w:p>
+    <w:p>
+      <w:r>
+        <w:t xml:space="preserve">│   │   </w:t>
+      </w:r>
+      <w:proofErr w:type="spellStart"/>
+      <w:r>
+        <w:t>permissionList.jsx</w:t>
+      </w:r>
+      <w:proofErr w:type="spellEnd"/>
+    </w:p>
+    <w:p>
+      <w:r>
+        <w:t>│   roles</w:t>
+      </w:r>
+    </w:p>
+    <w:p>
+      <w:r>
+        <w:t xml:space="preserve">│   │   </w:t>
+      </w:r>
+      <w:proofErr w:type="spellStart"/>
+      <w:r>
+        <w:t>roleList.jsx</w:t>
       </w:r>
       <w:proofErr w:type="spellEnd"/>
     </w:p>

</xml_diff>